<commit_message>
Split output in to points and poly gdbs
For Jeremy
</commit_message>
<xml_diff>
--- a/1712_ParcelWrangling/parcelwrangler.docx
+++ b/1712_ParcelWrangling/parcelwrangler.docx
@@ -95,8 +95,43 @@
           <w:lang w:val="en-CA"/>
         </w:rPr>
         <w:tab/>
-        <w:t>gdb\DataSet\FeartureClass</w:t>
-      </w:r>
+      </w:r>
+      <w:proofErr w:type="spellStart"/>
+      <w:r>
+        <w:rPr>
+          <w:lang w:val="en-CA"/>
+        </w:rPr>
+        <w:t>gdb</w:t>
+      </w:r>
+      <w:proofErr w:type="spellEnd"/>
+      <w:r>
+        <w:rPr>
+          <w:lang w:val="en-CA"/>
+        </w:rPr>
+        <w:t>\</w:t>
+      </w:r>
+      <w:proofErr w:type="spellStart"/>
+      <w:r>
+        <w:rPr>
+          <w:lang w:val="en-CA"/>
+        </w:rPr>
+        <w:t>DataSet</w:t>
+      </w:r>
+      <w:proofErr w:type="spellEnd"/>
+      <w:r>
+        <w:rPr>
+          <w:lang w:val="en-CA"/>
+        </w:rPr>
+        <w:t>\</w:t>
+      </w:r>
+      <w:proofErr w:type="spellStart"/>
+      <w:r>
+        <w:rPr>
+          <w:lang w:val="en-CA"/>
+        </w:rPr>
+        <w:t>FeartureClass</w:t>
+      </w:r>
+      <w:proofErr w:type="spellEnd"/>
     </w:p>
     <w:p>
       <w:pPr>
@@ -115,8 +150,29 @@
           <w:lang w:val="en-CA"/>
         </w:rPr>
         <w:tab/>
-        <w:t>gdb\FeatureClass_FIPSCode</w:t>
-      </w:r>
+      </w:r>
+      <w:proofErr w:type="spellStart"/>
+      <w:r>
+        <w:rPr>
+          <w:lang w:val="en-CA"/>
+        </w:rPr>
+        <w:t>gdb</w:t>
+      </w:r>
+      <w:proofErr w:type="spellEnd"/>
+      <w:r>
+        <w:rPr>
+          <w:lang w:val="en-CA"/>
+        </w:rPr>
+        <w:t>\</w:t>
+      </w:r>
+      <w:proofErr w:type="spellStart"/>
+      <w:r>
+        <w:rPr>
+          <w:lang w:val="en-CA"/>
+        </w:rPr>
+        <w:t>FeatureClass_FIPSCode</w:t>
+      </w:r>
+      <w:proofErr w:type="spellEnd"/>
     </w:p>
     <w:p>
       <w:pPr>
@@ -153,6 +209,7 @@
           <w:lang w:val="en-CA"/>
         </w:rPr>
       </w:pPr>
+      <w:proofErr w:type="spellStart"/>
       <w:r>
         <w:rPr>
           <w:u w:val="single"/>
@@ -160,6 +217,7 @@
         </w:rPr>
         <w:t>ArcPy</w:t>
       </w:r>
+      <w:proofErr w:type="spellEnd"/>
     </w:p>
     <w:p>
       <w:pPr>
@@ -259,6 +317,7 @@
         </w:rPr>
         <w:t xml:space="preserve">ARCPY_PATH = </w:t>
       </w:r>
+      <w:proofErr w:type="spellStart"/>
       <w:r>
         <w:rPr>
           <w:rFonts w:ascii="Menlo" w:eastAsia="Times New Roman" w:hAnsi="Menlo" w:cs="Menlo"/>
@@ -275,7 +334,37 @@
           <w:sz w:val="18"/>
           <w:szCs w:val="18"/>
         </w:rPr>
-        <w:t>"C:/Program Files (x86)/ArcGIS\Desktop10.5/arcpy"</w:t>
+        <w:t>"C</w:t>
+      </w:r>
+      <w:proofErr w:type="spellEnd"/>
+      <w:r>
+        <w:rPr>
+          <w:rFonts w:ascii="Menlo" w:eastAsia="Times New Roman" w:hAnsi="Menlo" w:cs="Menlo"/>
+          <w:color w:val="D16969"/>
+          <w:sz w:val="18"/>
+          <w:szCs w:val="18"/>
+        </w:rPr>
+        <w:t>:/Program Files (x86)/ArcGIS\Desktop10.5/</w:t>
+      </w:r>
+      <w:proofErr w:type="spellStart"/>
+      <w:r>
+        <w:rPr>
+          <w:rFonts w:ascii="Menlo" w:eastAsia="Times New Roman" w:hAnsi="Menlo" w:cs="Menlo"/>
+          <w:color w:val="D16969"/>
+          <w:sz w:val="18"/>
+          <w:szCs w:val="18"/>
+        </w:rPr>
+        <w:t>arcpy</w:t>
+      </w:r>
+      <w:proofErr w:type="spellEnd"/>
+      <w:r>
+        <w:rPr>
+          <w:rFonts w:ascii="Menlo" w:eastAsia="Times New Roman" w:hAnsi="Menlo" w:cs="Menlo"/>
+          <w:color w:val="D16969"/>
+          <w:sz w:val="18"/>
+          <w:szCs w:val="18"/>
+        </w:rPr>
+        <w:t>"</w:t>
       </w:r>
     </w:p>
     <w:p>
@@ -342,7 +431,13 @@
         <w:rPr>
           <w:lang w:val="en-CA"/>
         </w:rPr>
-        <w:t xml:space="preserve">Go to a folder above (only) the gdbs to process </w:t>
+        <w:t>Put the GBDs into a subfolder called ‘input’ in the same directory as the parcelwrangler.py script</w:t>
+      </w:r>
+      <w:r>
+        <w:rPr>
+          <w:lang w:val="en-CA"/>
+        </w:rPr>
+        <w:t xml:space="preserve"> </w:t>
       </w:r>
     </w:p>
     <w:p>
@@ -374,7 +469,49 @@
         <w:rPr>
           <w:lang w:val="en-CA"/>
         </w:rPr>
-        <w:t>{path to Python27}\Python parcelwrangler.py</w:t>
+        <w:t>{path to Python</w:t>
+      </w:r>
+      <w:proofErr w:type="gramStart"/>
+      <w:r>
+        <w:rPr>
+          <w:lang w:val="en-CA"/>
+        </w:rPr>
+        <w:t>27}\</w:t>
+      </w:r>
+      <w:proofErr w:type="gramEnd"/>
+      <w:r>
+        <w:rPr>
+          <w:lang w:val="en-CA"/>
+        </w:rPr>
+        <w:t>Python parcelwrangler.py</w:t>
+      </w:r>
+    </w:p>
+    <w:p>
+      <w:pPr>
+        <w:ind w:firstLine="720"/>
+        <w:rPr>
+          <w:lang w:val="en-CA"/>
+        </w:rPr>
+      </w:pPr>
+      <w:r>
+        <w:rPr>
+          <w:lang w:val="en-CA"/>
+        </w:rPr>
+        <w:t xml:space="preserve">to make sure you are using the </w:t>
+      </w:r>
+      <w:proofErr w:type="spellStart"/>
+      <w:r>
+        <w:rPr>
+          <w:lang w:val="en-CA"/>
+        </w:rPr>
+        <w:t>samne</w:t>
+      </w:r>
+      <w:proofErr w:type="spellEnd"/>
+      <w:r>
+        <w:rPr>
+          <w:lang w:val="en-CA"/>
+        </w:rPr>
+        <w:t xml:space="preserve"> version of Python as ArcMap</w:t>
       </w:r>
     </w:p>
     <w:p>
@@ -450,7 +587,21 @@
         <w:rPr>
           <w:lang w:val="en-CA"/>
         </w:rPr>
-        <w:t>Note: the script makes a copy of the gdb before modifying it, that way the original remains intact and whatever problems occurred should be obvious in where it left off in the output copy</w:t>
+        <w:t xml:space="preserve">Note: the script makes a copy of the </w:t>
+      </w:r>
+      <w:proofErr w:type="spellStart"/>
+      <w:r>
+        <w:rPr>
+          <w:lang w:val="en-CA"/>
+        </w:rPr>
+        <w:t>gdb</w:t>
+      </w:r>
+      <w:proofErr w:type="spellEnd"/>
+      <w:r>
+        <w:rPr>
+          <w:lang w:val="en-CA"/>
+        </w:rPr>
+        <w:t xml:space="preserve"> before modifying it, that way the original remains intact and whatever problems occurred should be obvious in where it left off in the output copy</w:t>
       </w:r>
     </w:p>
     <w:p>
@@ -484,7 +635,21 @@
         <w:rPr>
           <w:lang w:val="en-CA"/>
         </w:rPr>
-        <w:t>Output gdb already exists (won’t overwrite)</w:t>
+        <w:t xml:space="preserve">Output </w:t>
+      </w:r>
+      <w:proofErr w:type="spellStart"/>
+      <w:r>
+        <w:rPr>
+          <w:lang w:val="en-CA"/>
+        </w:rPr>
+        <w:t>gdb</w:t>
+      </w:r>
+      <w:proofErr w:type="spellEnd"/>
+      <w:r>
+        <w:rPr>
+          <w:lang w:val="en-CA"/>
+        </w:rPr>
+        <w:t xml:space="preserve"> already exists (won’t overwrite)</w:t>
       </w:r>
     </w:p>
     <w:p>
@@ -503,8 +668,16 @@
         <w:rPr>
           <w:lang w:val="en-CA"/>
         </w:rPr>
-        <w:t>Delete the gdb</w:t>
-      </w:r>
+        <w:t xml:space="preserve">Delete the </w:t>
+      </w:r>
+      <w:proofErr w:type="spellStart"/>
+      <w:r>
+        <w:rPr>
+          <w:lang w:val="en-CA"/>
+        </w:rPr>
+        <w:t>gdb</w:t>
+      </w:r>
+      <w:proofErr w:type="spellEnd"/>
     </w:p>
     <w:p>
       <w:pPr>
@@ -559,7 +732,6 @@
         <w:rPr>
           <w:lang w:val="en-CA"/>
         </w:rPr>
-        <w:lastRenderedPageBreak/>
         <w:t>Example</w:t>
       </w:r>
     </w:p>
@@ -628,6 +800,54 @@
         <w:rPr>
           <w:lang w:val="en-CA"/>
         </w:rPr>
+        <w:t xml:space="preserve">Looking for Parcel </w:t>
+      </w:r>
+      <w:proofErr w:type="spellStart"/>
+      <w:r>
+        <w:rPr>
+          <w:lang w:val="en-CA"/>
+        </w:rPr>
+        <w:t>gdbs</w:t>
+      </w:r>
+      <w:proofErr w:type="spellEnd"/>
+      <w:r>
+        <w:rPr>
+          <w:lang w:val="en-CA"/>
+        </w:rPr>
+        <w:t xml:space="preserve"> in z:\Dropbox\Fuad (</w:t>
+      </w:r>
+      <w:proofErr w:type="gramStart"/>
+      <w:r>
+        <w:rPr>
+          <w:lang w:val="en-CA"/>
+        </w:rPr>
+        <w:t>1)\</w:t>
+      </w:r>
+      <w:proofErr w:type="gramEnd"/>
+      <w:r>
+        <w:rPr>
+          <w:lang w:val="en-CA"/>
+        </w:rPr>
+        <w:t>input</w:t>
+      </w:r>
+    </w:p>
+    <w:p>
+      <w:pPr>
+        <w:rPr>
+          <w:lang w:val="en-CA"/>
+        </w:rPr>
+      </w:pPr>
+    </w:p>
+    <w:p>
+      <w:pPr>
+        <w:rPr>
+          <w:lang w:val="en-CA"/>
+        </w:rPr>
+      </w:pPr>
+      <w:r>
+        <w:rPr>
+          <w:lang w:val="en-CA"/>
+        </w:rPr>
         <w:t>Found these Geodatabases to wrangle parcels in:</w:t>
       </w:r>
     </w:p>
@@ -641,198 +861,666 @@
         <w:rPr>
           <w:lang w:val="en-CA"/>
         </w:rPr>
-        <w:t>['Z:\\Dropbox\\Fuad (1)\\input\\HI_20170921.gdb']</w:t>
-      </w:r>
-    </w:p>
-    <w:p>
-      <w:pPr>
-        <w:rPr>
-          <w:lang w:val="en-CA"/>
-        </w:rPr>
-      </w:pPr>
-    </w:p>
-    <w:p>
-      <w:pPr>
-        <w:rPr>
-          <w:lang w:val="en-CA"/>
-        </w:rPr>
-      </w:pPr>
-      <w:r>
-        <w:rPr>
-          <w:lang w:val="en-CA"/>
-        </w:rPr>
-        <w:t>Processing GeoDatabase: Z:\Dropbox\Fuad (1)\output\HI_20170921.gdb</w:t>
-      </w:r>
-    </w:p>
-    <w:p>
-      <w:pPr>
-        <w:rPr>
-          <w:lang w:val="en-CA"/>
-        </w:rPr>
-      </w:pPr>
-      <w:r>
-        <w:rPr>
-          <w:lang w:val="en-CA"/>
-        </w:rPr>
-        <w:t xml:space="preserve">        Processing DataSet: MAUI</w:t>
-      </w:r>
-    </w:p>
-    <w:p>
-      <w:pPr>
-        <w:rPr>
-          <w:lang w:val="en-CA"/>
-        </w:rPr>
-      </w:pPr>
-      <w:r>
-        <w:rPr>
-          <w:lang w:val="en-CA"/>
-        </w:rPr>
-        <w:t xml:space="preserve">                Feature Class: Propertypoints_MAUI -&gt; Propertypoints_MAUI_15009</w:t>
-      </w:r>
-    </w:p>
-    <w:p>
-      <w:pPr>
-        <w:rPr>
-          <w:lang w:val="en-CA"/>
-        </w:rPr>
-      </w:pPr>
-      <w:r>
-        <w:rPr>
-          <w:lang w:val="en-CA"/>
-        </w:rPr>
-        <w:t xml:space="preserve">                Feature Class: Parcels_MAUI -&gt; Parcels_MAUI_15009</w:t>
-      </w:r>
-    </w:p>
-    <w:p>
-      <w:pPr>
-        <w:rPr>
-          <w:lang w:val="en-CA"/>
-        </w:rPr>
-      </w:pPr>
-      <w:r>
-        <w:rPr>
-          <w:lang w:val="en-CA"/>
-        </w:rPr>
-        <w:t xml:space="preserve">        Processing DataSet: KAUAI</w:t>
-      </w:r>
-    </w:p>
-    <w:p>
-      <w:pPr>
-        <w:rPr>
-          <w:lang w:val="en-CA"/>
-        </w:rPr>
-      </w:pPr>
-      <w:r>
-        <w:rPr>
-          <w:lang w:val="en-CA"/>
-        </w:rPr>
-        <w:t xml:space="preserve">                Feature Class: Propertypoints_KAUAI -&gt; Propertypoints_KAUAI_15007</w:t>
-      </w:r>
-    </w:p>
-    <w:p>
-      <w:pPr>
-        <w:rPr>
-          <w:lang w:val="en-CA"/>
-        </w:rPr>
-      </w:pPr>
-      <w:r>
-        <w:rPr>
-          <w:lang w:val="en-CA"/>
-        </w:rPr>
-        <w:t xml:space="preserve">                Feature Class: Parcels_KAUAI -&gt; Parcels_KAUAI_15007</w:t>
-      </w:r>
-    </w:p>
-    <w:p>
-      <w:pPr>
-        <w:rPr>
-          <w:lang w:val="en-CA"/>
-        </w:rPr>
-      </w:pPr>
-      <w:r>
-        <w:rPr>
-          <w:lang w:val="en-CA"/>
-        </w:rPr>
-        <w:t xml:space="preserve">        Processing DataSet: HONOLULU</w:t>
-      </w:r>
-    </w:p>
-    <w:p>
-      <w:pPr>
-        <w:rPr>
-          <w:lang w:val="en-CA"/>
-        </w:rPr>
-      </w:pPr>
-      <w:r>
-        <w:rPr>
-          <w:lang w:val="en-CA"/>
-        </w:rPr>
-        <w:t xml:space="preserve">                Feature Class: Propertypoints_HONOLULU -&gt; Propertypoints_HONOLULU_15003</w:t>
-      </w:r>
-    </w:p>
-    <w:p>
-      <w:pPr>
-        <w:rPr>
-          <w:lang w:val="en-CA"/>
-        </w:rPr>
-      </w:pPr>
-      <w:r>
-        <w:rPr>
-          <w:lang w:val="en-CA"/>
-        </w:rPr>
-        <w:t xml:space="preserve">                Feature Class: Parcels_HONOLULU -&gt; Parcels_HONOLULU_15003</w:t>
-      </w:r>
-    </w:p>
-    <w:p>
-      <w:pPr>
-        <w:rPr>
-          <w:lang w:val="en-CA"/>
-        </w:rPr>
-      </w:pPr>
-      <w:r>
-        <w:rPr>
-          <w:lang w:val="en-CA"/>
-        </w:rPr>
-        <w:t xml:space="preserve">        Processing DataSet: HAWAII</w:t>
-      </w:r>
-    </w:p>
-    <w:p>
-      <w:pPr>
-        <w:rPr>
-          <w:lang w:val="en-CA"/>
-        </w:rPr>
-      </w:pPr>
-      <w:r>
-        <w:rPr>
-          <w:lang w:val="en-CA"/>
-        </w:rPr>
-        <w:t xml:space="preserve">                Feature Class: Propertypoints_HAWAII -&gt; Propertypoints_HAWAII_15001</w:t>
-      </w:r>
-    </w:p>
-    <w:p>
-      <w:pPr>
-        <w:rPr>
-          <w:lang w:val="en-CA"/>
-        </w:rPr>
-      </w:pPr>
-      <w:r>
-        <w:rPr>
-          <w:lang w:val="en-CA"/>
-        </w:rPr>
-        <w:t xml:space="preserve">                Feature Class: Parcels_HAWAII -&gt; Parcels_HAWAII_15001</w:t>
-      </w:r>
-    </w:p>
-    <w:p>
-      <w:pPr>
-        <w:rPr>
-          <w:lang w:val="en-CA"/>
-        </w:rPr>
-      </w:pPr>
-    </w:p>
-    <w:p>
-      <w:pPr>
-        <w:rPr>
-          <w:lang w:val="en-CA"/>
-        </w:rPr>
-      </w:pPr>
+        <w:t>['z:\\Dropbox\\Fuad (</w:t>
+      </w:r>
+      <w:proofErr w:type="gramStart"/>
+      <w:r>
+        <w:rPr>
+          <w:lang w:val="en-CA"/>
+        </w:rPr>
+        <w:t>1)\\input\\HI_20170921.gdb</w:t>
+      </w:r>
+      <w:proofErr w:type="gramEnd"/>
+      <w:r>
+        <w:rPr>
+          <w:lang w:val="en-CA"/>
+        </w:rPr>
+        <w:t>']</w:t>
+      </w:r>
+    </w:p>
+    <w:p>
+      <w:pPr>
+        <w:rPr>
+          <w:lang w:val="en-CA"/>
+        </w:rPr>
+      </w:pPr>
+    </w:p>
+    <w:p>
+      <w:pPr>
+        <w:rPr>
+          <w:lang w:val="en-CA"/>
+        </w:rPr>
+      </w:pPr>
+    </w:p>
+    <w:p>
+      <w:pPr>
+        <w:rPr>
+          <w:lang w:val="en-CA"/>
+        </w:rPr>
+      </w:pPr>
+    </w:p>
+    <w:p>
+      <w:pPr>
+        <w:rPr>
+          <w:lang w:val="en-CA"/>
+        </w:rPr>
+      </w:pPr>
+      <w:r>
+        <w:rPr>
+          <w:lang w:val="en-CA"/>
+        </w:rPr>
+        <w:t xml:space="preserve">Building </w:t>
+      </w:r>
+      <w:proofErr w:type="spellStart"/>
+      <w:r>
+        <w:rPr>
+          <w:lang w:val="en-CA"/>
+        </w:rPr>
+        <w:t>GeoDatabase</w:t>
+      </w:r>
+      <w:proofErr w:type="spellEnd"/>
+      <w:r>
+        <w:rPr>
+          <w:lang w:val="en-CA"/>
+        </w:rPr>
+        <w:t>: z:\Dropbox\Fuad (</w:t>
+      </w:r>
+      <w:proofErr w:type="gramStart"/>
+      <w:r>
+        <w:rPr>
+          <w:lang w:val="en-CA"/>
+        </w:rPr>
+        <w:t>1)\output\HI_20170921_Parcels_Points.gdb</w:t>
+      </w:r>
+      <w:proofErr w:type="gramEnd"/>
+    </w:p>
+    <w:p>
+      <w:pPr>
+        <w:rPr>
+          <w:lang w:val="en-CA"/>
+        </w:rPr>
+      </w:pPr>
+      <w:r>
+        <w:rPr>
+          <w:lang w:val="en-CA"/>
+        </w:rPr>
+        <w:tab/>
+        <w:t xml:space="preserve">Processing </w:t>
+      </w:r>
+      <w:proofErr w:type="spellStart"/>
+      <w:r>
+        <w:rPr>
+          <w:lang w:val="en-CA"/>
+        </w:rPr>
+        <w:t>DataSet</w:t>
+      </w:r>
+      <w:proofErr w:type="spellEnd"/>
+      <w:r>
+        <w:rPr>
+          <w:lang w:val="en-CA"/>
+        </w:rPr>
+        <w:t>: MAUI</w:t>
+      </w:r>
+    </w:p>
+    <w:p>
+      <w:pPr>
+        <w:rPr>
+          <w:lang w:val="en-CA"/>
+        </w:rPr>
+      </w:pPr>
+      <w:r>
+        <w:rPr>
+          <w:lang w:val="en-CA"/>
+        </w:rPr>
+        <w:tab/>
+      </w:r>
+      <w:r>
+        <w:rPr>
+          <w:lang w:val="en-CA"/>
+        </w:rPr>
+        <w:tab/>
+        <w:t xml:space="preserve">Feature Class: </w:t>
+      </w:r>
+      <w:proofErr w:type="spellStart"/>
+      <w:r>
+        <w:rPr>
+          <w:lang w:val="en-CA"/>
+        </w:rPr>
+        <w:t>Propertypoints_MAUI</w:t>
+      </w:r>
+      <w:proofErr w:type="spellEnd"/>
+      <w:r>
+        <w:rPr>
+          <w:lang w:val="en-CA"/>
+        </w:rPr>
+        <w:t xml:space="preserve"> -&gt; Propertypoints_MAUI_15009</w:t>
+      </w:r>
+    </w:p>
+    <w:p>
+      <w:pPr>
+        <w:rPr>
+          <w:lang w:val="en-CA"/>
+        </w:rPr>
+      </w:pPr>
+      <w:r>
+        <w:rPr>
+          <w:lang w:val="en-CA"/>
+        </w:rPr>
+        <w:tab/>
+        <w:t xml:space="preserve">Processing </w:t>
+      </w:r>
+      <w:proofErr w:type="spellStart"/>
+      <w:r>
+        <w:rPr>
+          <w:lang w:val="en-CA"/>
+        </w:rPr>
+        <w:t>DataSet</w:t>
+      </w:r>
+      <w:proofErr w:type="spellEnd"/>
+      <w:r>
+        <w:rPr>
+          <w:lang w:val="en-CA"/>
+        </w:rPr>
+        <w:t>: KAUAI</w:t>
+      </w:r>
+    </w:p>
+    <w:p>
+      <w:pPr>
+        <w:rPr>
+          <w:lang w:val="en-CA"/>
+        </w:rPr>
+      </w:pPr>
+      <w:r>
+        <w:rPr>
+          <w:lang w:val="en-CA"/>
+        </w:rPr>
+        <w:tab/>
+      </w:r>
+      <w:r>
+        <w:rPr>
+          <w:lang w:val="en-CA"/>
+        </w:rPr>
+        <w:tab/>
+        <w:t xml:space="preserve">Feature Class: </w:t>
+      </w:r>
+      <w:proofErr w:type="spellStart"/>
+      <w:r>
+        <w:rPr>
+          <w:lang w:val="en-CA"/>
+        </w:rPr>
+        <w:t>Propertypoints_KAUAI</w:t>
+      </w:r>
+      <w:proofErr w:type="spellEnd"/>
+      <w:r>
+        <w:rPr>
+          <w:lang w:val="en-CA"/>
+        </w:rPr>
+        <w:t xml:space="preserve"> -&gt; Propertypoints_KAUAI_15007</w:t>
+      </w:r>
+    </w:p>
+    <w:p>
+      <w:pPr>
+        <w:rPr>
+          <w:lang w:val="en-CA"/>
+        </w:rPr>
+      </w:pPr>
+      <w:r>
+        <w:rPr>
+          <w:lang w:val="en-CA"/>
+        </w:rPr>
+        <w:tab/>
+        <w:t xml:space="preserve">Processing </w:t>
+      </w:r>
+      <w:proofErr w:type="spellStart"/>
+      <w:r>
+        <w:rPr>
+          <w:lang w:val="en-CA"/>
+        </w:rPr>
+        <w:t>DataSet</w:t>
+      </w:r>
+      <w:proofErr w:type="spellEnd"/>
+      <w:r>
+        <w:rPr>
+          <w:lang w:val="en-CA"/>
+        </w:rPr>
+        <w:t>: HONOLULU</w:t>
+      </w:r>
+    </w:p>
+    <w:p>
+      <w:pPr>
+        <w:rPr>
+          <w:lang w:val="en-CA"/>
+        </w:rPr>
+      </w:pPr>
+      <w:r>
+        <w:rPr>
+          <w:lang w:val="en-CA"/>
+        </w:rPr>
+        <w:tab/>
+      </w:r>
+      <w:r>
+        <w:rPr>
+          <w:lang w:val="en-CA"/>
+        </w:rPr>
+        <w:tab/>
+        <w:t xml:space="preserve">Feature Class: </w:t>
+      </w:r>
+      <w:proofErr w:type="spellStart"/>
+      <w:r>
+        <w:rPr>
+          <w:lang w:val="en-CA"/>
+        </w:rPr>
+        <w:t>Propertypoints_HONOLULU</w:t>
+      </w:r>
+      <w:proofErr w:type="spellEnd"/>
+      <w:r>
+        <w:rPr>
+          <w:lang w:val="en-CA"/>
+        </w:rPr>
+        <w:t xml:space="preserve"> -&gt; Propertypoints_HONOLULU_15003</w:t>
+      </w:r>
+    </w:p>
+    <w:p>
+      <w:pPr>
+        <w:rPr>
+          <w:lang w:val="en-CA"/>
+        </w:rPr>
+      </w:pPr>
+      <w:r>
+        <w:rPr>
+          <w:lang w:val="en-CA"/>
+        </w:rPr>
+        <w:tab/>
+        <w:t xml:space="preserve">Processing </w:t>
+      </w:r>
+      <w:proofErr w:type="spellStart"/>
+      <w:r>
+        <w:rPr>
+          <w:lang w:val="en-CA"/>
+        </w:rPr>
+        <w:t>DataSet</w:t>
+      </w:r>
+      <w:proofErr w:type="spellEnd"/>
+      <w:r>
+        <w:rPr>
+          <w:lang w:val="en-CA"/>
+        </w:rPr>
+        <w:t>: HAWAII</w:t>
+      </w:r>
+    </w:p>
+    <w:p>
+      <w:pPr>
+        <w:rPr>
+          <w:lang w:val="en-CA"/>
+        </w:rPr>
+      </w:pPr>
+      <w:r>
+        <w:rPr>
+          <w:lang w:val="en-CA"/>
+        </w:rPr>
+        <w:tab/>
+      </w:r>
+      <w:r>
+        <w:rPr>
+          <w:lang w:val="en-CA"/>
+        </w:rPr>
+        <w:tab/>
+        <w:t xml:space="preserve">Feature Class: </w:t>
+      </w:r>
+      <w:proofErr w:type="spellStart"/>
+      <w:r>
+        <w:rPr>
+          <w:lang w:val="en-CA"/>
+        </w:rPr>
+        <w:t>Propertypoints_HAWAII</w:t>
+      </w:r>
+      <w:proofErr w:type="spellEnd"/>
+      <w:r>
+        <w:rPr>
+          <w:lang w:val="en-CA"/>
+        </w:rPr>
+        <w:t xml:space="preserve"> -&gt; Propertypoints_HAWAII_15001</w:t>
+      </w:r>
+    </w:p>
+    <w:p>
+      <w:pPr>
+        <w:rPr>
+          <w:lang w:val="en-CA"/>
+        </w:rPr>
+      </w:pPr>
+    </w:p>
+    <w:p>
+      <w:pPr>
+        <w:rPr>
+          <w:lang w:val="en-CA"/>
+        </w:rPr>
+      </w:pPr>
+    </w:p>
+    <w:p>
+      <w:pPr>
+        <w:rPr>
+          <w:lang w:val="en-CA"/>
+        </w:rPr>
+      </w:pPr>
+      <w:r>
+        <w:rPr>
+          <w:lang w:val="en-CA"/>
+        </w:rPr>
+        <w:t xml:space="preserve">Building </w:t>
+      </w:r>
+      <w:proofErr w:type="spellStart"/>
+      <w:r>
+        <w:rPr>
+          <w:lang w:val="en-CA"/>
+        </w:rPr>
+        <w:t>GeoDatabase</w:t>
+      </w:r>
+      <w:proofErr w:type="spellEnd"/>
+      <w:r>
+        <w:rPr>
+          <w:lang w:val="en-CA"/>
+        </w:rPr>
+        <w:t>: z:\Dropbox\Fuad (</w:t>
+      </w:r>
+      <w:proofErr w:type="gramStart"/>
+      <w:r>
+        <w:rPr>
+          <w:lang w:val="en-CA"/>
+        </w:rPr>
+        <w:t>1)\output\HI_20170921_Parcels_Polys.gdb</w:t>
+      </w:r>
+      <w:proofErr w:type="gramEnd"/>
+    </w:p>
+    <w:p>
+      <w:pPr>
+        <w:rPr>
+          <w:lang w:val="en-CA"/>
+        </w:rPr>
+      </w:pPr>
+      <w:r>
+        <w:rPr>
+          <w:lang w:val="en-CA"/>
+        </w:rPr>
+        <w:tab/>
+        <w:t xml:space="preserve">Processing </w:t>
+      </w:r>
+      <w:proofErr w:type="spellStart"/>
+      <w:r>
+        <w:rPr>
+          <w:lang w:val="en-CA"/>
+        </w:rPr>
+        <w:t>DataSet</w:t>
+      </w:r>
+      <w:proofErr w:type="spellEnd"/>
+      <w:r>
+        <w:rPr>
+          <w:lang w:val="en-CA"/>
+        </w:rPr>
+        <w:t>: MAUI</w:t>
+      </w:r>
+    </w:p>
+    <w:p>
+      <w:pPr>
+        <w:rPr>
+          <w:lang w:val="en-CA"/>
+        </w:rPr>
+      </w:pPr>
+      <w:r>
+        <w:rPr>
+          <w:lang w:val="en-CA"/>
+        </w:rPr>
+        <w:tab/>
+      </w:r>
+      <w:r>
+        <w:rPr>
+          <w:lang w:val="en-CA"/>
+        </w:rPr>
+        <w:tab/>
+        <w:t xml:space="preserve">Feature Class: </w:t>
+      </w:r>
+      <w:proofErr w:type="spellStart"/>
+      <w:r>
+        <w:rPr>
+          <w:lang w:val="en-CA"/>
+        </w:rPr>
+        <w:t>Parcels_MAUI</w:t>
+      </w:r>
+      <w:proofErr w:type="spellEnd"/>
+      <w:r>
+        <w:rPr>
+          <w:lang w:val="en-CA"/>
+        </w:rPr>
+        <w:t xml:space="preserve"> -&gt; Parcels_MAUI_15009</w:t>
+      </w:r>
+    </w:p>
+    <w:p>
+      <w:pPr>
+        <w:rPr>
+          <w:lang w:val="en-CA"/>
+        </w:rPr>
+      </w:pPr>
+      <w:r>
+        <w:rPr>
+          <w:lang w:val="en-CA"/>
+        </w:rPr>
+        <w:tab/>
+        <w:t xml:space="preserve">Processing </w:t>
+      </w:r>
+      <w:proofErr w:type="spellStart"/>
+      <w:r>
+        <w:rPr>
+          <w:lang w:val="en-CA"/>
+        </w:rPr>
+        <w:t>DataSet</w:t>
+      </w:r>
+      <w:proofErr w:type="spellEnd"/>
+      <w:r>
+        <w:rPr>
+          <w:lang w:val="en-CA"/>
+        </w:rPr>
+        <w:t>: KAUAI</w:t>
+      </w:r>
+    </w:p>
+    <w:p>
+      <w:pPr>
+        <w:rPr>
+          <w:lang w:val="en-CA"/>
+        </w:rPr>
+      </w:pPr>
+      <w:r>
+        <w:rPr>
+          <w:lang w:val="en-CA"/>
+        </w:rPr>
+        <w:tab/>
+      </w:r>
+      <w:r>
+        <w:rPr>
+          <w:lang w:val="en-CA"/>
+        </w:rPr>
+        <w:tab/>
+        <w:t xml:space="preserve">Feature Class: </w:t>
+      </w:r>
+      <w:proofErr w:type="spellStart"/>
+      <w:r>
+        <w:rPr>
+          <w:lang w:val="en-CA"/>
+        </w:rPr>
+        <w:t>Parcels_KAUAI</w:t>
+      </w:r>
+      <w:proofErr w:type="spellEnd"/>
+      <w:r>
+        <w:rPr>
+          <w:lang w:val="en-CA"/>
+        </w:rPr>
+        <w:t xml:space="preserve"> -&gt; Parcels_KAUAI_15007</w:t>
+      </w:r>
+    </w:p>
+    <w:p>
+      <w:pPr>
+        <w:rPr>
+          <w:lang w:val="en-CA"/>
+        </w:rPr>
+      </w:pPr>
+      <w:r>
+        <w:rPr>
+          <w:lang w:val="en-CA"/>
+        </w:rPr>
+        <w:tab/>
+        <w:t xml:space="preserve">Processing </w:t>
+      </w:r>
+      <w:proofErr w:type="spellStart"/>
+      <w:r>
+        <w:rPr>
+          <w:lang w:val="en-CA"/>
+        </w:rPr>
+        <w:t>DataSet</w:t>
+      </w:r>
+      <w:proofErr w:type="spellEnd"/>
+      <w:r>
+        <w:rPr>
+          <w:lang w:val="en-CA"/>
+        </w:rPr>
+        <w:t>: HONOLULU</w:t>
+      </w:r>
+    </w:p>
+    <w:p>
+      <w:pPr>
+        <w:rPr>
+          <w:lang w:val="en-CA"/>
+        </w:rPr>
+      </w:pPr>
+      <w:r>
+        <w:rPr>
+          <w:lang w:val="en-CA"/>
+        </w:rPr>
+        <w:tab/>
+      </w:r>
+      <w:r>
+        <w:rPr>
+          <w:lang w:val="en-CA"/>
+        </w:rPr>
+        <w:tab/>
+        <w:t xml:space="preserve">Feature Class: </w:t>
+      </w:r>
+      <w:proofErr w:type="spellStart"/>
+      <w:r>
+        <w:rPr>
+          <w:lang w:val="en-CA"/>
+        </w:rPr>
+        <w:t>Parcels_HONOLULU</w:t>
+      </w:r>
+      <w:proofErr w:type="spellEnd"/>
+      <w:r>
+        <w:rPr>
+          <w:lang w:val="en-CA"/>
+        </w:rPr>
+        <w:t xml:space="preserve"> -&gt; Parcels_HONOLULU_15003</w:t>
+      </w:r>
+    </w:p>
+    <w:p>
+      <w:pPr>
+        <w:rPr>
+          <w:lang w:val="en-CA"/>
+        </w:rPr>
+      </w:pPr>
+      <w:r>
+        <w:rPr>
+          <w:lang w:val="en-CA"/>
+        </w:rPr>
+        <w:tab/>
+        <w:t xml:space="preserve">Processing </w:t>
+      </w:r>
+      <w:proofErr w:type="spellStart"/>
+      <w:r>
+        <w:rPr>
+          <w:lang w:val="en-CA"/>
+        </w:rPr>
+        <w:t>DataSet</w:t>
+      </w:r>
+      <w:proofErr w:type="spellEnd"/>
+      <w:r>
+        <w:rPr>
+          <w:lang w:val="en-CA"/>
+        </w:rPr>
+        <w:t>: HAWAII</w:t>
+      </w:r>
+    </w:p>
+    <w:p>
+      <w:pPr>
+        <w:rPr>
+          <w:lang w:val="en-CA"/>
+        </w:rPr>
+      </w:pPr>
+      <w:r>
+        <w:rPr>
+          <w:lang w:val="en-CA"/>
+        </w:rPr>
+        <w:tab/>
+      </w:r>
+      <w:r>
+        <w:rPr>
+          <w:lang w:val="en-CA"/>
+        </w:rPr>
+        <w:tab/>
+        <w:t xml:space="preserve">Feature Class: </w:t>
+      </w:r>
+      <w:proofErr w:type="spellStart"/>
+      <w:r>
+        <w:rPr>
+          <w:lang w:val="en-CA"/>
+        </w:rPr>
+        <w:t>Parcels_HAWAII</w:t>
+      </w:r>
+      <w:proofErr w:type="spellEnd"/>
+      <w:r>
+        <w:rPr>
+          <w:lang w:val="en-CA"/>
+        </w:rPr>
+        <w:t xml:space="preserve"> -&gt; Parcels_HAWAII_15001</w:t>
+      </w:r>
+    </w:p>
+    <w:p>
+      <w:pPr>
+        <w:rPr>
+          <w:lang w:val="en-CA"/>
+        </w:rPr>
+      </w:pPr>
+      <w:r>
+        <w:rPr>
+          <w:lang w:val="en-CA"/>
+        </w:rPr>
+        <w:t xml:space="preserve">Processed 1 of 1 </w:t>
+      </w:r>
+      <w:proofErr w:type="spellStart"/>
+      <w:r>
+        <w:rPr>
+          <w:lang w:val="en-CA"/>
+        </w:rPr>
+        <w:t>gdbs</w:t>
+      </w:r>
+      <w:proofErr w:type="spellEnd"/>
+    </w:p>
+    <w:p>
+      <w:pPr>
+        <w:rPr>
+          <w:lang w:val="en-CA"/>
+        </w:rPr>
+      </w:pPr>
+      <w:r>
+        <w:rPr>
+          <w:lang w:val="en-CA"/>
+        </w:rPr>
+        <w:t>### Done ##</w:t>
+      </w:r>
+    </w:p>
+    <w:p>
+      <w:pPr>
+        <w:rPr>
+          <w:lang w:val="en-CA"/>
+        </w:rPr>
+      </w:pPr>
+      <w:bookmarkStart w:id="0" w:name="_GoBack"/>
+      <w:bookmarkEnd w:id="0"/>
     </w:p>
     <w:p>
       <w:pPr>
@@ -867,22 +1555,15 @@
           <w:lang w:val="en-CA"/>
         </w:rPr>
       </w:pPr>
-    </w:p>
-    <w:p>
-      <w:pPr>
-        <w:rPr>
-          <w:lang w:val="en-CA"/>
-        </w:rPr>
-      </w:pPr>
-      <w:r>
-        <w:rPr>
-          <w:lang w:val="en-CA"/>
+      <w:r>
+        <w:rPr>
+          <w:noProof/>
         </w:rPr>
         <w:drawing>
-          <wp:inline distT="0" distB="0" distL="0" distR="0" wp14:anchorId="5910E67E" wp14:editId="7CB06801">
-            <wp:extent cx="5288720" cy="2974340"/>
+          <wp:inline distT="0" distB="0" distL="0" distR="0" wp14:anchorId="28E47A09" wp14:editId="55A6F2CB">
+            <wp:extent cx="3480435" cy="3767497"/>
             <wp:effectExtent l="0" t="0" r="0" b="0"/>
-            <wp:docPr id="1" name="Picture 1"/>
+            <wp:docPr id="2" name="Picture 2"/>
             <wp:cNvGraphicFramePr>
               <a:graphicFrameLocks xmlns:a="http://schemas.openxmlformats.org/drawingml/2006/main" noChangeAspect="1"/>
             </wp:cNvGraphicFramePr>
@@ -902,7 +1583,7 @@
                   <pic:spPr>
                     <a:xfrm>
                       <a:off x="0" y="0"/>
-                      <a:ext cx="5301385" cy="2981463"/>
+                      <a:ext cx="3493209" cy="3781324"/>
                     </a:xfrm>
                     <a:prstGeom prst="rect">
                       <a:avLst/>
@@ -914,8 +1595,13 @@
           </wp:inline>
         </w:drawing>
       </w:r>
-      <w:bookmarkStart w:id="0" w:name="_GoBack"/>
-      <w:bookmarkEnd w:id="0"/>
+    </w:p>
+    <w:p>
+      <w:pPr>
+        <w:rPr>
+          <w:lang w:val="en-CA"/>
+        </w:rPr>
+      </w:pPr>
     </w:p>
     <w:sectPr>
       <w:pgSz w:w="12240" w:h="15840"/>

</xml_diff>